<commit_message>
Implemented the UMS and the documentation around it.
</commit_message>
<xml_diff>
--- a/_DOCUMENTATION/Phase A/Phase A - Phase Definition.docx
+++ b/_DOCUMENTATION/Phase A/Phase A - Phase Definition.docx
@@ -38,6 +38,9 @@
         </w:numPr>
       </w:pPr>
       <w:r>
+        <w:t xml:space="preserve">Rough </w:t>
+      </w:r>
+      <w:r>
         <w:t>Requirements for the final product;</w:t>
       </w:r>
     </w:p>
@@ -93,10 +96,18 @@
     </w:p>
     <w:p>
       <w:r>
-        <w:t>…</w:t>
-      </w:r>
-      <w:r>
-        <w:br/>
+        <w:t xml:space="preserve">These requirements are just a rough layout of the different options and possibilities that the project has to include. The </w:t>
+      </w:r>
+      <w:r>
+        <w:t>stricter</w:t>
+      </w:r>
+      <w:r>
+        <w:t xml:space="preserve"> implementations of these requirements will be defined in a later phase.</w:t>
+      </w:r>
+      <w:r>
+        <w:t xml:space="preserve"> </w:t>
+      </w:r>
+      <w:r>
         <w:t>These requirements all have a number</w:t>
       </w:r>
       <w:r>
@@ -141,15 +152,7 @@
     </w:p>
     <w:p>
       <w:r>
-        <w:t xml:space="preserve">The requirements that are not defined by functions of the application, but rather the </w:t>
-      </w:r>
-      <w:proofErr w:type="gramStart"/>
-      <w:r>
-        <w:t>application as a whole</w:t>
-      </w:r>
-      <w:proofErr w:type="gramEnd"/>
-      <w:r>
-        <w:t>.</w:t>
+        <w:t>The requirements that are not defined by functions of the application, but rather the application as a whole.</w:t>
       </w:r>
       <w:r>
         <w:t xml:space="preserve"> These define the behavior of the application.</w:t>
@@ -323,29 +326,555 @@
       <w:r>
         <w:t>quickly.</w:t>
       </w:r>
+      <w:r>
+        <w:t xml:space="preserve"> The implementation of this will be defined in a later phase.</w:t>
+      </w:r>
+    </w:p>
+    <w:p>
+      <w:pPr>
+        <w:pStyle w:val="Heading3"/>
+      </w:pPr>
+      <w:r>
+        <w:rPr>
+          <w:b/>
+        </w:rPr>
+        <w:t>FQ-04</w:t>
+      </w:r>
+      <w:r>
+        <w:t xml:space="preserve"> – Version control</w:t>
+      </w:r>
+    </w:p>
+    <w:p>
+      <w:r>
+        <w:t>The application must us</w:t>
+      </w:r>
+      <w:r>
+        <w:t xml:space="preserve">e some sort of version control. This way, the user can upload different versions of the same document and </w:t>
+      </w:r>
+      <w:r>
+        <w:t>there is room to keep</w:t>
+      </w:r>
+      <w:r>
+        <w:t xml:space="preserve"> a history of the changes that were made throughout the development.</w:t>
+      </w:r>
+    </w:p>
+    <w:p>
+      <w:r>
+        <w:br w:type="page"/>
+      </w:r>
+    </w:p>
+    <w:p>
+      <w:pPr>
+        <w:pStyle w:val="Heading1"/>
+      </w:pPr>
+      <w:r>
+        <w:lastRenderedPageBreak/>
+        <w:t>resources usage</w:t>
+      </w:r>
+    </w:p>
+    <w:p>
+      <w:r>
+        <w:t>In this paragraph, the different applications, services, software and other resources are listed. Each o</w:t>
+      </w:r>
+      <w:r>
+        <w:t>f them with their usage. This list will be kept up to date throughout the project.</w:t>
+      </w:r>
+    </w:p>
+    <w:p>
+      <w:pPr>
+        <w:pStyle w:val="ListParagraph"/>
+        <w:numPr>
+          <w:ilvl w:val="0"/>
+          <w:numId w:val="3"/>
+        </w:numPr>
+        <w:rPr>
+          <w:b/>
+        </w:rPr>
+      </w:pPr>
+      <w:proofErr w:type="spellStart"/>
+      <w:r>
+        <w:rPr>
+          <w:b/>
+        </w:rPr>
+        <w:t>Navicat</w:t>
+      </w:r>
+      <w:proofErr w:type="spellEnd"/>
+      <w:r>
+        <w:rPr>
+          <w:b/>
+        </w:rPr>
+        <w:br/>
+      </w:r>
+    </w:p>
+    <w:p>
+      <w:pPr>
+        <w:pStyle w:val="ListParagraph"/>
+        <w:numPr>
+          <w:ilvl w:val="0"/>
+          <w:numId w:val="3"/>
+        </w:numPr>
+        <w:rPr>
+          <w:b/>
+        </w:rPr>
+      </w:pPr>
+      <w:proofErr w:type="spellStart"/>
+      <w:r>
+        <w:rPr>
+          <w:b/>
+        </w:rPr>
+        <w:t>StarUML</w:t>
+      </w:r>
+      <w:proofErr w:type="spellEnd"/>
+      <w:r>
+        <w:rPr>
+          <w:b/>
+        </w:rPr>
+        <w:br/>
+      </w:r>
+    </w:p>
+    <w:p>
+      <w:pPr>
+        <w:pStyle w:val="ListParagraph"/>
+        <w:numPr>
+          <w:ilvl w:val="0"/>
+          <w:numId w:val="3"/>
+        </w:numPr>
+        <w:rPr>
+          <w:b/>
+        </w:rPr>
+      </w:pPr>
+      <w:r>
+        <w:rPr>
+          <w:b/>
+        </w:rPr>
+        <w:t>MariaDB</w:t>
+      </w:r>
+      <w:r>
+        <w:rPr>
+          <w:b/>
+        </w:rPr>
+        <w:br/>
+      </w:r>
+    </w:p>
+    <w:p>
+      <w:pPr>
+        <w:pStyle w:val="ListParagraph"/>
+        <w:numPr>
+          <w:ilvl w:val="0"/>
+          <w:numId w:val="3"/>
+        </w:numPr>
+        <w:rPr>
+          <w:b/>
+        </w:rPr>
+      </w:pPr>
+      <w:r>
+        <w:rPr>
+          <w:b/>
+        </w:rPr>
+        <w:t>Apache</w:t>
+      </w:r>
+      <w:r>
+        <w:rPr>
+          <w:b/>
+        </w:rPr>
+        <w:br/>
+      </w:r>
+      <w:r>
+        <w:t xml:space="preserve">I use Apache 2.4 </w:t>
+      </w:r>
+      <w:r>
+        <w:t xml:space="preserve">to host a webserver on my PC at home, this will be </w:t>
+      </w:r>
+      <w:r>
+        <w:t>the main place where the appli</w:t>
+      </w:r>
+      <w:r>
+        <w:t xml:space="preserve">cation is hosted throughout </w:t>
+      </w:r>
+      <w:r>
+        <w:t>development.</w:t>
+      </w:r>
+    </w:p>
+    <w:p>
+      <w:pPr>
+        <w:pStyle w:val="ListParagraph"/>
+        <w:numPr>
+          <w:ilvl w:val="0"/>
+          <w:numId w:val="3"/>
+        </w:numPr>
+        <w:rPr>
+          <w:b/>
+        </w:rPr>
+      </w:pPr>
+      <w:r>
+        <w:rPr>
+          <w:b/>
+        </w:rPr>
+        <w:t>Microsoft Word</w:t>
+      </w:r>
+      <w:r>
+        <w:rPr>
+          <w:b/>
+        </w:rPr>
+        <w:br/>
+      </w:r>
+    </w:p>
+    <w:p>
+      <w:pPr>
+        <w:pStyle w:val="ListParagraph"/>
+        <w:numPr>
+          <w:ilvl w:val="0"/>
+          <w:numId w:val="3"/>
+        </w:numPr>
+        <w:rPr>
+          <w:b/>
+        </w:rPr>
+      </w:pPr>
+      <w:r>
+        <w:rPr>
+          <w:b/>
+        </w:rPr>
+        <w:t>Google Chrome</w:t>
+      </w:r>
+      <w:r>
+        <w:rPr>
+          <w:b/>
+        </w:rPr>
+        <w:br/>
+      </w:r>
+      <w:r>
+        <w:t xml:space="preserve">Chrome is used mainly for debugging </w:t>
+      </w:r>
+      <w:r>
+        <w:t xml:space="preserve">my application. </w:t>
+      </w:r>
+      <w:r>
+        <w:t>Furthermore,</w:t>
+      </w:r>
+      <w:r>
+        <w:t xml:space="preserve"> it’s also my preferred browser for viewing </w:t>
+      </w:r>
+      <w:r>
+        <w:t xml:space="preserve">this and other </w:t>
+      </w:r>
+      <w:r>
+        <w:t>website</w:t>
+      </w:r>
+      <w:r>
+        <w:t>s</w:t>
+      </w:r>
+      <w:r>
+        <w:t>.</w:t>
+      </w:r>
+    </w:p>
+    <w:p>
+      <w:pPr>
+        <w:pStyle w:val="ListParagraph"/>
+        <w:numPr>
+          <w:ilvl w:val="0"/>
+          <w:numId w:val="3"/>
+        </w:numPr>
+        <w:rPr>
+          <w:b/>
+        </w:rPr>
+      </w:pPr>
+      <w:r>
+        <w:rPr>
+          <w:b/>
+        </w:rPr>
+        <w:t>PHP7</w:t>
+      </w:r>
+      <w:r>
+        <w:rPr>
+          <w:b/>
+        </w:rPr>
+        <w:br/>
+      </w:r>
+    </w:p>
+    <w:p>
+      <w:pPr>
+        <w:pStyle w:val="ListParagraph"/>
+        <w:numPr>
+          <w:ilvl w:val="0"/>
+          <w:numId w:val="3"/>
+        </w:numPr>
+        <w:rPr>
+          <w:b/>
+        </w:rPr>
+      </w:pPr>
+      <w:proofErr w:type="spellStart"/>
+      <w:r>
+        <w:rPr>
+          <w:b/>
+        </w:rPr>
+        <w:t>GoodSync</w:t>
+      </w:r>
+      <w:proofErr w:type="spellEnd"/>
+      <w:r>
+        <w:rPr>
+          <w:b/>
+        </w:rPr>
+        <w:br/>
+      </w:r>
+    </w:p>
+    <w:p>
+      <w:pPr>
+        <w:pStyle w:val="ListParagraph"/>
+        <w:numPr>
+          <w:ilvl w:val="0"/>
+          <w:numId w:val="3"/>
+        </w:numPr>
+        <w:rPr>
+          <w:b/>
+        </w:rPr>
+      </w:pPr>
+      <w:r>
+        <w:rPr>
+          <w:b/>
+        </w:rPr>
+        <w:t>Bootstrap</w:t>
+      </w:r>
+      <w:r>
+        <w:rPr>
+          <w:b/>
+        </w:rPr>
+        <w:br/>
+      </w:r>
+    </w:p>
+    <w:p>
+      <w:pPr>
+        <w:pStyle w:val="ListParagraph"/>
+        <w:numPr>
+          <w:ilvl w:val="0"/>
+          <w:numId w:val="3"/>
+        </w:numPr>
+        <w:rPr>
+          <w:b/>
+        </w:rPr>
+      </w:pPr>
+      <w:proofErr w:type="spellStart"/>
+      <w:r>
+        <w:rPr>
+          <w:b/>
+        </w:rPr>
+        <w:t>JQuery</w:t>
+      </w:r>
+      <w:proofErr w:type="spellEnd"/>
+      <w:r>
+        <w:rPr>
+          <w:b/>
+        </w:rPr>
+        <w:br/>
+      </w:r>
+    </w:p>
+    <w:p>
+      <w:pPr>
+        <w:pStyle w:val="ListParagraph"/>
+        <w:numPr>
+          <w:ilvl w:val="0"/>
+          <w:numId w:val="3"/>
+        </w:numPr>
+        <w:rPr>
+          <w:b/>
+        </w:rPr>
+      </w:pPr>
+      <w:r>
+        <w:rPr>
+          <w:b/>
+        </w:rPr>
+        <w:t xml:space="preserve">Git </w:t>
+      </w:r>
+      <w:r>
+        <w:rPr>
+          <w:b/>
+        </w:rPr>
+        <w:t>&amp; GitHub</w:t>
+      </w:r>
+      <w:r>
+        <w:rPr>
+          <w:b/>
+        </w:rPr>
+        <w:t xml:space="preserve"> Desktop</w:t>
+      </w:r>
+    </w:p>
+    <w:p>
+      <w:pPr>
+        <w:pStyle w:val="ListParagraph"/>
+      </w:pPr>
+      <w:r>
+        <w:t xml:space="preserve">I use Git, a </w:t>
+      </w:r>
+      <w:r>
+        <w:t>version control system, to keep a history of my changes throughout the development.</w:t>
+      </w:r>
+    </w:p>
+    <w:p>
+      <w:pPr>
+        <w:pStyle w:val="ListParagraph"/>
+        <w:numPr>
+          <w:ilvl w:val="0"/>
+          <w:numId w:val="3"/>
+        </w:numPr>
+        <w:rPr>
+          <w:b/>
+        </w:rPr>
+      </w:pPr>
+      <w:r>
+        <w:rPr>
+          <w:b/>
+        </w:rPr>
+        <w:t>Atom</w:t>
+      </w:r>
+      <w:r>
+        <w:rPr>
+          <w:b/>
+        </w:rPr>
+        <w:br/>
+      </w:r>
+      <w:r>
+        <w:t>My preferred text-editor for all of the (text-based) files involved in</w:t>
+      </w:r>
+      <w:r>
+        <w:t xml:space="preserve"> the project.</w:t>
+      </w:r>
+    </w:p>
+    <w:p>
+      <w:r>
+        <w:br w:type="page"/>
+      </w:r>
+    </w:p>
+    <w:p>
+      <w:pPr>
+        <w:pStyle w:val="Heading1"/>
+      </w:pPr>
+      <w:r>
+        <w:lastRenderedPageBreak/>
+        <w:t>The next phase</w:t>
+      </w:r>
+    </w:p>
+    <w:p>
+      <w:r>
+        <w:t xml:space="preserve">This is the end of </w:t>
+      </w:r>
+      <w:r>
+        <w:t xml:space="preserve">Phase A, </w:t>
+      </w:r>
+      <w:r>
+        <w:t xml:space="preserve">here is a short summary of </w:t>
+      </w:r>
+      <w:r>
+        <w:t>what work we have done in this phase and what is to be done in the next one.</w:t>
+      </w:r>
+    </w:p>
+    <w:p>
+      <w:pPr>
+        <w:pStyle w:val="Heading2"/>
+      </w:pPr>
+      <w:r>
+        <w:t>Completed work</w:t>
+      </w:r>
+    </w:p>
+    <w:p>
+      <w:pPr>
+        <w:pStyle w:val="ListParagraph"/>
+        <w:numPr>
+          <w:ilvl w:val="0"/>
+          <w:numId w:val="4"/>
+        </w:numPr>
+      </w:pPr>
+      <w:r>
+        <w:t xml:space="preserve">We installed </w:t>
+      </w:r>
+      <w:r>
+        <w:t xml:space="preserve">the services and applications that were initially needed to </w:t>
+      </w:r>
+      <w:r>
+        <w:t xml:space="preserve">kickoff </w:t>
+      </w:r>
+      <w:r>
+        <w:t>developing and documenting the process.</w:t>
+      </w:r>
+    </w:p>
+    <w:p>
+      <w:pPr>
+        <w:pStyle w:val="ListParagraph"/>
+        <w:numPr>
+          <w:ilvl w:val="0"/>
+          <w:numId w:val="4"/>
+        </w:numPr>
+      </w:pPr>
+      <w:r>
+        <w:t>Laid out a foundation for the documentation</w:t>
+      </w:r>
+      <w:r>
+        <w:t xml:space="preserve"> on the project.</w:t>
+      </w:r>
       <w:bookmarkStart w:id="0" w:name="_GoBack"/>
       <w:bookmarkEnd w:id="0"/>
-    </w:p>
-    <w:p>
-      <w:pPr>
-        <w:pStyle w:val="Heading3"/>
-      </w:pPr>
-      <w:r>
-        <w:rPr>
-          <w:b/>
-        </w:rPr>
-        <w:t>FQ-04</w:t>
-      </w:r>
-      <w:r>
-        <w:t xml:space="preserve"> – Version control</w:t>
-      </w:r>
-    </w:p>
-    <w:p>
-      <w:r>
-        <w:t>The application must us</w:t>
-      </w:r>
-      <w:r>
-        <w:t>e some sort of version control. This way, the user can upload different versions of the same document and there is a history of the changes that were made throughout the development.</w:t>
+      <w:r>
+        <w:t xml:space="preserve"> </w:t>
+      </w:r>
+    </w:p>
+    <w:p/>
+    <w:p>
+      <w:pPr>
+        <w:pStyle w:val="Heading2"/>
+      </w:pPr>
+      <w:r>
+        <w:t>next phase</w:t>
+      </w:r>
+    </w:p>
+    <w:p>
+      <w:r>
+        <w:t xml:space="preserve">In </w:t>
+      </w:r>
+      <w:r>
+        <w:t>Phase B</w:t>
+      </w:r>
+      <w:r>
+        <w:t xml:space="preserve">, </w:t>
+      </w:r>
+      <w:r>
+        <w:t>the following details will be dealt with:</w:t>
+      </w:r>
+    </w:p>
+    <w:p>
+      <w:pPr>
+        <w:pStyle w:val="ListParagraph"/>
+        <w:numPr>
+          <w:ilvl w:val="0"/>
+          <w:numId w:val="4"/>
+        </w:numPr>
+      </w:pPr>
+      <w:r>
+        <w:t xml:space="preserve">The detailed </w:t>
+      </w:r>
+      <w:r>
+        <w:t>design of the User Management System;</w:t>
+      </w:r>
+    </w:p>
+    <w:p>
+      <w:pPr>
+        <w:pStyle w:val="ListParagraph"/>
+        <w:numPr>
+          <w:ilvl w:val="0"/>
+          <w:numId w:val="4"/>
+        </w:numPr>
+      </w:pPr>
+      <w:r>
+        <w:t>The design and construction of the side-menu and integration with the User Management System.</w:t>
+      </w:r>
+    </w:p>
+    <w:p>
+      <w:pPr>
+        <w:pStyle w:val="ListParagraph"/>
+        <w:numPr>
+          <w:ilvl w:val="0"/>
+          <w:numId w:val="4"/>
+        </w:numPr>
+      </w:pPr>
+      <w:r>
+        <w:t>Defining Phase C.</w:t>
       </w:r>
     </w:p>
     <w:sectPr>
@@ -363,17 +892,19 @@
   <w:abstractNum w:abstractNumId="0" w15:restartNumberingAfterBreak="0">
     <w:nsid w:val="00445989"/>
     <w:multiLevelType w:val="hybridMultilevel"/>
-    <w:tmpl w:val="47B42FD6"/>
-    <w:lvl w:ilvl="0" w:tplc="0809000B">
-      <w:start w:val="1"/>
-      <w:numFmt w:val="bullet"/>
-      <w:lvlText w:val=""/>
+    <w:tmpl w:val="C99AB758"/>
+    <w:lvl w:ilvl="0" w:tplc="553C5520">
+      <w:start w:val="1"/>
+      <w:numFmt w:val="bullet"/>
+      <w:lvlText w:val="&gt;"/>
       <w:lvlJc w:val="left"/>
       <w:pPr>
         <w:ind w:left="720" w:hanging="360"/>
       </w:pPr>
       <w:rPr>
-        <w:rFonts w:ascii="Wingdings" w:hAnsi="Wingdings" w:hint="default"/>
+        <w:rFonts w:ascii="Calibri" w:hAnsi="Calibri" w:hint="default"/>
+        <w:b/>
+        <w:color w:val="1F3864" w:themeColor="accent1" w:themeShade="80"/>
       </w:rPr>
     </w:lvl>
     <w:lvl w:ilvl="1" w:tplc="08090003" w:tentative="1">
@@ -474,6 +1005,236 @@
     </w:lvl>
   </w:abstractNum>
   <w:abstractNum w:abstractNumId="1" w15:restartNumberingAfterBreak="0">
+    <w:nsid w:val="162365D0"/>
+    <w:multiLevelType w:val="hybridMultilevel"/>
+    <w:tmpl w:val="BF4422FA"/>
+    <w:lvl w:ilvl="0" w:tplc="21BCAC0A">
+      <w:start w:val="1"/>
+      <w:numFmt w:val="bullet"/>
+      <w:lvlText w:val="&gt;"/>
+      <w:lvlJc w:val="left"/>
+      <w:pPr>
+        <w:ind w:left="720" w:hanging="360"/>
+      </w:pPr>
+      <w:rPr>
+        <w:rFonts w:ascii="Calibri" w:hAnsi="Calibri" w:hint="default"/>
+        <w:b/>
+        <w:color w:val="1F3864" w:themeColor="accent1" w:themeShade="80"/>
+      </w:rPr>
+    </w:lvl>
+    <w:lvl w:ilvl="1" w:tplc="04130003" w:tentative="1">
+      <w:start w:val="1"/>
+      <w:numFmt w:val="bullet"/>
+      <w:lvlText w:val="o"/>
+      <w:lvlJc w:val="left"/>
+      <w:pPr>
+        <w:ind w:left="1440" w:hanging="360"/>
+      </w:pPr>
+      <w:rPr>
+        <w:rFonts w:ascii="Courier New" w:hAnsi="Courier New" w:cs="Courier New" w:hint="default"/>
+      </w:rPr>
+    </w:lvl>
+    <w:lvl w:ilvl="2" w:tplc="04130005" w:tentative="1">
+      <w:start w:val="1"/>
+      <w:numFmt w:val="bullet"/>
+      <w:lvlText w:val=""/>
+      <w:lvlJc w:val="left"/>
+      <w:pPr>
+        <w:ind w:left="2160" w:hanging="360"/>
+      </w:pPr>
+      <w:rPr>
+        <w:rFonts w:ascii="Wingdings" w:hAnsi="Wingdings" w:hint="default"/>
+      </w:rPr>
+    </w:lvl>
+    <w:lvl w:ilvl="3" w:tplc="04130001" w:tentative="1">
+      <w:start w:val="1"/>
+      <w:numFmt w:val="bullet"/>
+      <w:lvlText w:val=""/>
+      <w:lvlJc w:val="left"/>
+      <w:pPr>
+        <w:ind w:left="2880" w:hanging="360"/>
+      </w:pPr>
+      <w:rPr>
+        <w:rFonts w:ascii="Symbol" w:hAnsi="Symbol" w:hint="default"/>
+      </w:rPr>
+    </w:lvl>
+    <w:lvl w:ilvl="4" w:tplc="04130003" w:tentative="1">
+      <w:start w:val="1"/>
+      <w:numFmt w:val="bullet"/>
+      <w:lvlText w:val="o"/>
+      <w:lvlJc w:val="left"/>
+      <w:pPr>
+        <w:ind w:left="3600" w:hanging="360"/>
+      </w:pPr>
+      <w:rPr>
+        <w:rFonts w:ascii="Courier New" w:hAnsi="Courier New" w:cs="Courier New" w:hint="default"/>
+      </w:rPr>
+    </w:lvl>
+    <w:lvl w:ilvl="5" w:tplc="04130005" w:tentative="1">
+      <w:start w:val="1"/>
+      <w:numFmt w:val="bullet"/>
+      <w:lvlText w:val=""/>
+      <w:lvlJc w:val="left"/>
+      <w:pPr>
+        <w:ind w:left="4320" w:hanging="360"/>
+      </w:pPr>
+      <w:rPr>
+        <w:rFonts w:ascii="Wingdings" w:hAnsi="Wingdings" w:hint="default"/>
+      </w:rPr>
+    </w:lvl>
+    <w:lvl w:ilvl="6" w:tplc="04130001" w:tentative="1">
+      <w:start w:val="1"/>
+      <w:numFmt w:val="bullet"/>
+      <w:lvlText w:val=""/>
+      <w:lvlJc w:val="left"/>
+      <w:pPr>
+        <w:ind w:left="5040" w:hanging="360"/>
+      </w:pPr>
+      <w:rPr>
+        <w:rFonts w:ascii="Symbol" w:hAnsi="Symbol" w:hint="default"/>
+      </w:rPr>
+    </w:lvl>
+    <w:lvl w:ilvl="7" w:tplc="04130003" w:tentative="1">
+      <w:start w:val="1"/>
+      <w:numFmt w:val="bullet"/>
+      <w:lvlText w:val="o"/>
+      <w:lvlJc w:val="left"/>
+      <w:pPr>
+        <w:ind w:left="5760" w:hanging="360"/>
+      </w:pPr>
+      <w:rPr>
+        <w:rFonts w:ascii="Courier New" w:hAnsi="Courier New" w:cs="Courier New" w:hint="default"/>
+      </w:rPr>
+    </w:lvl>
+    <w:lvl w:ilvl="8" w:tplc="04130005" w:tentative="1">
+      <w:start w:val="1"/>
+      <w:numFmt w:val="bullet"/>
+      <w:lvlText w:val=""/>
+      <w:lvlJc w:val="left"/>
+      <w:pPr>
+        <w:ind w:left="6480" w:hanging="360"/>
+      </w:pPr>
+      <w:rPr>
+        <w:rFonts w:ascii="Wingdings" w:hAnsi="Wingdings" w:hint="default"/>
+      </w:rPr>
+    </w:lvl>
+  </w:abstractNum>
+  <w:abstractNum w:abstractNumId="2" w15:restartNumberingAfterBreak="0">
+    <w:nsid w:val="67E21DBF"/>
+    <w:multiLevelType w:val="hybridMultilevel"/>
+    <w:tmpl w:val="A1C0B18C"/>
+    <w:lvl w:ilvl="0" w:tplc="BFDC00D4">
+      <w:start w:val="1"/>
+      <w:numFmt w:val="bullet"/>
+      <w:lvlText w:val="&gt;"/>
+      <w:lvlJc w:val="left"/>
+      <w:pPr>
+        <w:ind w:left="720" w:hanging="360"/>
+      </w:pPr>
+      <w:rPr>
+        <w:rFonts w:ascii="Calibri" w:hAnsi="Calibri" w:hint="default"/>
+        <w:b/>
+        <w:color w:val="1F3864" w:themeColor="accent1" w:themeShade="80"/>
+      </w:rPr>
+    </w:lvl>
+    <w:lvl w:ilvl="1" w:tplc="04130003" w:tentative="1">
+      <w:start w:val="1"/>
+      <w:numFmt w:val="bullet"/>
+      <w:lvlText w:val="o"/>
+      <w:lvlJc w:val="left"/>
+      <w:pPr>
+        <w:ind w:left="1440" w:hanging="360"/>
+      </w:pPr>
+      <w:rPr>
+        <w:rFonts w:ascii="Courier New" w:hAnsi="Courier New" w:cs="Courier New" w:hint="default"/>
+      </w:rPr>
+    </w:lvl>
+    <w:lvl w:ilvl="2" w:tplc="04130005" w:tentative="1">
+      <w:start w:val="1"/>
+      <w:numFmt w:val="bullet"/>
+      <w:lvlText w:val=""/>
+      <w:lvlJc w:val="left"/>
+      <w:pPr>
+        <w:ind w:left="2160" w:hanging="360"/>
+      </w:pPr>
+      <w:rPr>
+        <w:rFonts w:ascii="Wingdings" w:hAnsi="Wingdings" w:hint="default"/>
+      </w:rPr>
+    </w:lvl>
+    <w:lvl w:ilvl="3" w:tplc="04130001" w:tentative="1">
+      <w:start w:val="1"/>
+      <w:numFmt w:val="bullet"/>
+      <w:lvlText w:val=""/>
+      <w:lvlJc w:val="left"/>
+      <w:pPr>
+        <w:ind w:left="2880" w:hanging="360"/>
+      </w:pPr>
+      <w:rPr>
+        <w:rFonts w:ascii="Symbol" w:hAnsi="Symbol" w:hint="default"/>
+      </w:rPr>
+    </w:lvl>
+    <w:lvl w:ilvl="4" w:tplc="04130003" w:tentative="1">
+      <w:start w:val="1"/>
+      <w:numFmt w:val="bullet"/>
+      <w:lvlText w:val="o"/>
+      <w:lvlJc w:val="left"/>
+      <w:pPr>
+        <w:ind w:left="3600" w:hanging="360"/>
+      </w:pPr>
+      <w:rPr>
+        <w:rFonts w:ascii="Courier New" w:hAnsi="Courier New" w:cs="Courier New" w:hint="default"/>
+      </w:rPr>
+    </w:lvl>
+    <w:lvl w:ilvl="5" w:tplc="04130005" w:tentative="1">
+      <w:start w:val="1"/>
+      <w:numFmt w:val="bullet"/>
+      <w:lvlText w:val=""/>
+      <w:lvlJc w:val="left"/>
+      <w:pPr>
+        <w:ind w:left="4320" w:hanging="360"/>
+      </w:pPr>
+      <w:rPr>
+        <w:rFonts w:ascii="Wingdings" w:hAnsi="Wingdings" w:hint="default"/>
+      </w:rPr>
+    </w:lvl>
+    <w:lvl w:ilvl="6" w:tplc="04130001" w:tentative="1">
+      <w:start w:val="1"/>
+      <w:numFmt w:val="bullet"/>
+      <w:lvlText w:val=""/>
+      <w:lvlJc w:val="left"/>
+      <w:pPr>
+        <w:ind w:left="5040" w:hanging="360"/>
+      </w:pPr>
+      <w:rPr>
+        <w:rFonts w:ascii="Symbol" w:hAnsi="Symbol" w:hint="default"/>
+      </w:rPr>
+    </w:lvl>
+    <w:lvl w:ilvl="7" w:tplc="04130003" w:tentative="1">
+      <w:start w:val="1"/>
+      <w:numFmt w:val="bullet"/>
+      <w:lvlText w:val="o"/>
+      <w:lvlJc w:val="left"/>
+      <w:pPr>
+        <w:ind w:left="5760" w:hanging="360"/>
+      </w:pPr>
+      <w:rPr>
+        <w:rFonts w:ascii="Courier New" w:hAnsi="Courier New" w:cs="Courier New" w:hint="default"/>
+      </w:rPr>
+    </w:lvl>
+    <w:lvl w:ilvl="8" w:tplc="04130005" w:tentative="1">
+      <w:start w:val="1"/>
+      <w:numFmt w:val="bullet"/>
+      <w:lvlText w:val=""/>
+      <w:lvlJc w:val="left"/>
+      <w:pPr>
+        <w:ind w:left="6480" w:hanging="360"/>
+      </w:pPr>
+      <w:rPr>
+        <w:rFonts w:ascii="Wingdings" w:hAnsi="Wingdings" w:hint="default"/>
+      </w:rPr>
+    </w:lvl>
+  </w:abstractNum>
+  <w:abstractNum w:abstractNumId="3" w15:restartNumberingAfterBreak="0">
     <w:nsid w:val="765D1726"/>
     <w:multiLevelType w:val="hybridMultilevel"/>
     <w:tmpl w:val="5476B6E2"/>
@@ -586,10 +1347,16 @@
     </w:lvl>
   </w:abstractNum>
   <w:num w:numId="1">
-    <w:abstractNumId w:val="1"/>
+    <w:abstractNumId w:val="3"/>
   </w:num>
   <w:num w:numId="2">
     <w:abstractNumId w:val="0"/>
+  </w:num>
+  <w:num w:numId="3">
+    <w:abstractNumId w:val="1"/>
+  </w:num>
+  <w:num w:numId="4">
+    <w:abstractNumId w:val="2"/>
   </w:num>
 </w:numbering>
 </file>
@@ -1201,6 +1968,7 @@
   <w:style w:type="character" w:default="1" w:styleId="DefaultParagraphFont">
     <w:name w:val="Default Paragraph Font"/>
     <w:uiPriority w:val="1"/>
+    <w:semiHidden/>
     <w:unhideWhenUsed/>
   </w:style>
   <w:style w:type="table" w:default="1" w:styleId="TableNormal">
@@ -1874,7 +2642,7 @@
 </file>
 
 <file path=customXml/itemProps1.xml><?xml version="1.0" encoding="utf-8"?>
-<ds:datastoreItem xmlns:ds="http://schemas.openxmlformats.org/officeDocument/2006/customXml" ds:itemID="{86CC866C-7AA2-4583-8F5A-7B0F2EECA023}">
+<ds:datastoreItem xmlns:ds="http://schemas.openxmlformats.org/officeDocument/2006/customXml" ds:itemID="{949CE4BE-DF2B-4FDD-86CD-9CAFF4995C44}">
   <ds:schemaRefs>
     <ds:schemaRef ds:uri="http://schemas.openxmlformats.org/officeDocument/2006/bibliography"/>
   </ds:schemaRefs>

</xml_diff>